<commit_message>
varcomtest and likelihood ratio test testing for random component (rater) and fix effect (rater) + fix effect (garden).
</commit_message>
<xml_diff>
--- a/final_report/data_analyses/Note_questions.docx
+++ b/final_report/data_analyses/Note_questions.docx
@@ -941,6 +941,7 @@
         <w:rPr>
           <w:lang w:val="fr-FR"/>
         </w:rPr>
+        <w:lastRenderedPageBreak/>
         <w:t>Read report from Bernard</w:t>
       </w:r>
       <w:r>
@@ -982,7 +983,6 @@
         </w:numPr>
       </w:pPr>
       <w:r>
-        <w:lastRenderedPageBreak/>
         <w:t xml:space="preserve">Do EDA for </w:t>
       </w:r>
       <w:r>
@@ -1512,6 +1512,7 @@
         </w:numPr>
       </w:pPr>
       <w:r>
+        <w:lastRenderedPageBreak/>
         <w:t xml:space="preserve">model notation </w:t>
       </w:r>
       <w:r>
@@ -1534,6 +1535,87 @@
       </w:r>
       <w:r>
         <w:t xml:space="preserve"> Voting is good!</w:t>
+      </w:r>
+    </w:p>
+    <w:p>
+      <w:pPr>
+        <w:rPr>
+          <w:b/>
+          <w:bCs/>
+        </w:rPr>
+      </w:pPr>
+      <w:r>
+        <w:rPr>
+          <w:b/>
+          <w:bCs/>
+        </w:rPr>
+        <w:t>Luong 230524</w:t>
+      </w:r>
+    </w:p>
+    <w:p>
+      <w:pPr>
+        <w:pStyle w:val="ListParagraph"/>
+        <w:numPr>
+          <w:ilvl w:val="0"/>
+          <w:numId w:val="2"/>
+        </w:numPr>
+      </w:pPr>
+      <w:r>
+        <w:t xml:space="preserve">Read </w:t>
+      </w:r>
+      <w:r>
+        <w:t xml:space="preserve">different tests in </w:t>
+      </w:r>
+      <w:r>
+        <w:t>glmm, and their conditions:</w:t>
+      </w:r>
+    </w:p>
+    <w:p>
+      <w:pPr>
+        <w:pStyle w:val="ListParagraph"/>
+        <w:numPr>
+          <w:ilvl w:val="1"/>
+          <w:numId w:val="2"/>
+        </w:numPr>
+      </w:pPr>
+      <w:r>
+        <w:t xml:space="preserve">Likelihood ratio test is the second best option to compare the model with and without a fix effect. </w:t>
+      </w:r>
+      <w:r>
+        <w:t>Command:</w:t>
+      </w:r>
+    </w:p>
+    <w:p>
+      <w:pPr>
+        <w:pStyle w:val="ListParagraph"/>
+        <w:numPr>
+          <w:ilvl w:val="2"/>
+          <w:numId w:val="2"/>
+        </w:numPr>
+      </w:pPr>
+      <w:r>
+        <w:t xml:space="preserve">anova() </w:t>
+      </w:r>
+      <w:r>
+        <w:t>–</w:t>
+      </w:r>
+      <w:r>
+        <w:t xml:space="preserve"> </w:t>
+      </w:r>
+      <w:r>
+        <w:t>for glmer objects</w:t>
+      </w:r>
+    </w:p>
+    <w:p>
+      <w:pPr>
+        <w:pStyle w:val="ListParagraph"/>
+        <w:numPr>
+          <w:ilvl w:val="2"/>
+          <w:numId w:val="2"/>
+        </w:numPr>
+      </w:pPr>
+      <w:r>
+        <w:t>for lmer objects, set REML = FALSE</w:t>
       </w:r>
     </w:p>
     <w:sectPr>
@@ -2255,7 +2337,6 @@
   <w:style w:type="character" w:default="1" w:styleId="DefaultParagraphFont">
     <w:name w:val="Default Paragraph Font"/>
     <w:uiPriority w:val="1"/>
-    <w:semiHidden/>
     <w:unhideWhenUsed/>
   </w:style>
   <w:style w:type="table" w:default="1" w:styleId="TableNormal">

</xml_diff>